<commit_message>
Finished Skills section in .tex file
</commit_message>
<xml_diff>
--- a/.MSWord/Cristian-Gonzales-Resume.docx
+++ b/.MSWord/Cristian-Gonzales-Resume.docx
@@ -413,14 +413,6 @@
         </w:rPr>
         <w:t>C</w:t>
       </w:r>
-      <w:r>
-        <w:rPr>
-          <w:rFonts w:ascii="Century Schoolbook" w:hAnsi="Century Schoolbook" w:cs="Didot"/>
-          <w:sz w:val="23"/>
-          <w:szCs w:val="23"/>
-        </w:rPr>
-        <w:t>/C++</w:t>
-      </w:r>
     </w:p>
     <w:p>
       <w:pPr>
@@ -546,18 +538,6 @@
         </w:rPr>
         <w:t>Unix</w:t>
       </w:r>
-    </w:p>
-    <w:p>
-      <w:pPr>
-        <w:tabs>
-          <w:tab w:val="left" w:pos="1957"/>
-        </w:tabs>
-        <w:rPr>
-          <w:rFonts w:ascii="Century Schoolbook" w:hAnsi="Century Schoolbook" w:cs="Didot"/>
-          <w:sz w:val="27"/>
-          <w:szCs w:val="27"/>
-        </w:rPr>
-      </w:pPr>
       <w:bookmarkStart w:id="0" w:name="_GoBack"/>
       <w:bookmarkEnd w:id="0"/>
     </w:p>
@@ -568,6 +548,8 @@
         </w:tabs>
         <w:rPr>
           <w:rFonts w:ascii="Century Schoolbook" w:hAnsi="Century Schoolbook" w:cs="Didot"/>
+          <w:sz w:val="27"/>
+          <w:szCs w:val="27"/>
         </w:rPr>
       </w:pPr>
       <w:r>
@@ -602,7 +584,7 @@
           <w:sz w:val="23"/>
           <w:szCs w:val="23"/>
         </w:rPr>
-        <w:t>iOS Development (Swift)</w:t>
+        <w:t>C++</w:t>
       </w:r>
     </w:p>
     <w:p>
@@ -627,15 +609,7 @@
           <w:sz w:val="23"/>
           <w:szCs w:val="23"/>
         </w:rPr>
-        <w:t>JavaScript/</w:t>
-      </w:r>
-      <w:r>
-        <w:rPr>
-          <w:rFonts w:ascii="Century Schoolbook" w:hAnsi="Century Schoolbook" w:cs="Didot"/>
-          <w:sz w:val="23"/>
-          <w:szCs w:val="23"/>
-        </w:rPr>
-        <w:t>PHP/HTML/CSS</w:t>
+        <w:t>iOS Development (Swift)</w:t>
       </w:r>
     </w:p>
     <w:p>
@@ -660,7 +634,23 @@
           <w:sz w:val="23"/>
           <w:szCs w:val="23"/>
         </w:rPr>
-        <w:t>Kali Linux</w:t>
+        <w:t>JavaScript/</w:t>
+      </w:r>
+      <w:r>
+        <w:rPr>
+          <w:rFonts w:ascii="Century Schoolbook" w:hAnsi="Century Schoolbook" w:cs="Didot"/>
+          <w:sz w:val="23"/>
+          <w:szCs w:val="23"/>
+        </w:rPr>
+        <w:t xml:space="preserve"> </w:t>
+      </w:r>
+      <w:r>
+        <w:rPr>
+          <w:rFonts w:ascii="Century Schoolbook" w:hAnsi="Century Schoolbook" w:cs="Didot"/>
+          <w:sz w:val="23"/>
+          <w:szCs w:val="23"/>
+        </w:rPr>
+        <w:t>HTML/CSS</w:t>
       </w:r>
     </w:p>
     <w:p>
@@ -685,7 +675,7 @@
           <w:sz w:val="23"/>
           <w:szCs w:val="23"/>
         </w:rPr>
-        <w:t>MIPS Assembly</w:t>
+        <w:t>Kali Linux</w:t>
       </w:r>
     </w:p>
     <w:p>
@@ -710,7 +700,7 @@
           <w:sz w:val="23"/>
           <w:szCs w:val="23"/>
         </w:rPr>
-        <w:t>Ocaml</w:t>
+        <w:t>MIPS Assembly</w:t>
       </w:r>
     </w:p>
     <w:p>
@@ -735,32 +725,15 @@
           <w:sz w:val="23"/>
           <w:szCs w:val="23"/>
         </w:rPr>
-        <w:t>Prolog</w:t>
-      </w:r>
-    </w:p>
-    <w:p>
-      <w:pPr>
-        <w:pStyle w:val="ListParagraph"/>
-        <w:numPr>
-          <w:ilvl w:val="0"/>
-          <w:numId w:val="2"/>
-        </w:numPr>
-        <w:tabs>
-          <w:tab w:val="left" w:pos="1957"/>
-        </w:tabs>
-        <w:rPr>
-          <w:rFonts w:ascii="Century Schoolbook" w:hAnsi="Century Schoolbook" w:cs="Didot"/>
-          <w:sz w:val="23"/>
-          <w:szCs w:val="23"/>
-        </w:rPr>
-      </w:pPr>
-      <w:r>
-        <w:rPr>
-          <w:rFonts w:ascii="Century Schoolbook" w:hAnsi="Century Schoolbook" w:cs="Didot"/>
-          <w:sz w:val="23"/>
-          <w:szCs w:val="23"/>
-        </w:rPr>
-        <w:t>Scheme</w:t>
+        <w:t>P</w:t>
+      </w:r>
+      <w:r>
+        <w:rPr>
+          <w:rFonts w:ascii="Century Schoolbook" w:hAnsi="Century Schoolbook" w:cs="Didot"/>
+          <w:sz w:val="23"/>
+          <w:szCs w:val="23"/>
+        </w:rPr>
+        <w:t>HP</w:t>
       </w:r>
     </w:p>
     <w:p>
@@ -792,7 +765,7 @@
           <w:sz w:val="23"/>
           <w:szCs w:val="23"/>
         </w:rPr>
-        <w:t>Smalltalk</w:t>
+        <w:t>Scheme</w:t>
       </w:r>
     </w:p>
     <w:p>
@@ -2962,7 +2935,7 @@
 </file>
 
 <file path=customXml/itemProps1.xml><?xml version="1.0" encoding="utf-8"?>
-<ds:datastoreItem xmlns:ds="http://schemas.openxmlformats.org/officeDocument/2006/customXml" ds:itemID="{AC373342-416D-D345-8D39-413A1BDB22FD}">
+<ds:datastoreItem xmlns:ds="http://schemas.openxmlformats.org/officeDocument/2006/customXml" ds:itemID="{11EDF7C2-EA35-6F45-A142-1F01B8F5FD18}">
   <ds:schemaRefs>
     <ds:schemaRef ds:uri="http://schemas.openxmlformats.org/officeDocument/2006/bibliography"/>
   </ds:schemaRefs>

</xml_diff>